<commit_message>
Updated Designing an Identifier System to Enhance ASCII Art Recognition in LLMs
</commit_message>
<xml_diff>
--- a/Designing an Identifier System to Enhance ASCII Art Recognition in LLMs.docx
+++ b/Designing an Identifier System to Enhance ASCII Art Recognition in LLMs.docx
@@ -176,15 +176,9 @@
       </w:pPr>
       <w:r>
         <w:rPr>
-          <w:rFonts w:ascii="Times New Roman" w:hAnsi="Times New Roman"/>
-        </w:rPr>
-        <w:t xml:space="preserve">Faculty of </w:t>
-      </w:r>
-      <w:r>
-        <w:rPr>
-          <w:rFonts w:ascii="Times New Roman" w:hAnsi="Times New Roman"/>
-        </w:rPr>
-        <w:t>Arts</w:t>
+          <w:rFonts w:ascii="Times New Roman" w:hAnsi="Times New Roman" w:hint="eastAsia"/>
+        </w:rPr>
+        <w:t>Department of Computer Science</w:t>
       </w:r>
       <w:r>
         <w:rPr>
@@ -213,25 +207,25 @@
         <w:rPr>
           <w:rFonts w:ascii="Times New Roman" w:hAnsi="Times New Roman" w:hint="eastAsia"/>
         </w:rPr>
-        <w:t>WRDS 150</w:t>
+        <w:t xml:space="preserve">August </w:t>
       </w:r>
       <w:r>
         <w:rPr>
           <w:rFonts w:ascii="Times New Roman" w:hAnsi="Times New Roman" w:hint="eastAsia"/>
         </w:rPr>
-        <w:t>B-564</w:t>
+        <w:t>3</w:t>
+      </w:r>
+      <w:r>
+        <w:rPr>
+          <w:rFonts w:ascii="Times New Roman" w:hAnsi="Times New Roman"/>
+        </w:rPr>
+        <w:t>1</w:t>
       </w:r>
       <w:r>
         <w:rPr>
           <w:rFonts w:ascii="Times New Roman" w:hAnsi="Times New Roman" w:hint="eastAsia"/>
         </w:rPr>
-        <w:t xml:space="preserve">: </w:t>
-      </w:r>
-      <w:r>
-        <w:rPr>
-          <w:rFonts w:ascii="Times New Roman" w:hAnsi="Times New Roman"/>
-        </w:rPr>
-        <w:t>Writing and Research in the Disciplines</w:t>
+        <w:t>, 2025</w:t>
       </w:r>
     </w:p>
     <w:p>
@@ -244,12 +238,6 @@
           <w:rFonts w:ascii="Times New Roman" w:hAnsi="Times New Roman"/>
         </w:rPr>
       </w:pPr>
-      <w:r>
-        <w:rPr>
-          <w:rFonts w:ascii="Times New Roman" w:hAnsi="Times New Roman" w:hint="eastAsia"/>
-        </w:rPr>
-        <w:t>Dr. Mi-Young Kim</w:t>
-      </w:r>
     </w:p>
     <w:p>
       <w:pPr>
@@ -261,24 +249,6 @@
           <w:rFonts w:ascii="Times New Roman" w:hAnsi="Times New Roman"/>
         </w:rPr>
       </w:pPr>
-      <w:r>
-        <w:rPr>
-          <w:rFonts w:ascii="Times New Roman" w:hAnsi="Times New Roman" w:hint="eastAsia"/>
-        </w:rPr>
-        <w:t xml:space="preserve">August </w:t>
-      </w:r>
-      <w:r>
-        <w:rPr>
-          <w:rFonts w:ascii="Times New Roman" w:hAnsi="Times New Roman"/>
-        </w:rPr>
-        <w:t>11</w:t>
-      </w:r>
-      <w:r>
-        <w:rPr>
-          <w:rFonts w:ascii="Times New Roman" w:hAnsi="Times New Roman" w:hint="eastAsia"/>
-        </w:rPr>
-        <w:t>, 2025</w:t>
-      </w:r>
     </w:p>
     <w:p>
       <w:pPr>
@@ -5990,7 +5960,7 @@
           <w:noProof/>
         </w:rPr>
         <w:drawing>
-          <wp:anchor distT="0" distB="0" distL="114300" distR="114300" simplePos="0" relativeHeight="251654144" behindDoc="0" locked="0" layoutInCell="1" allowOverlap="1" wp14:anchorId="5FAC707F" wp14:editId="4E8B437B">
+          <wp:anchor distT="0" distB="0" distL="114300" distR="114300" simplePos="0" relativeHeight="251654144" behindDoc="0" locked="0" layoutInCell="1" allowOverlap="1" wp14:anchorId="5FAC707F" wp14:editId="5D0E16ED">
             <wp:simplePos x="0" y="0"/>
             <wp:positionH relativeFrom="column">
               <wp:posOffset>-116749</wp:posOffset>

</xml_diff>